<commit_message>
use Crimson and install fonts
</commit_message>
<xml_diff>
--- a/inst/rmarkdown/templates/twri-docx/skeleton/format.docx
+++ b/inst/rmarkdown/templates/twri-docx/skeleton/format.docx
@@ -1,6 +1,6 @@
 
 <file path=word/document.xml><?xml version="1.0" encoding="utf-8"?>
-<w:document xmlns:wpc="http://schemas.microsoft.com/office/word/2010/wordprocessingCanvas" xmlns:cx="http://schemas.microsoft.com/office/drawing/2014/chartex" xmlns:cx1="http://schemas.microsoft.com/office/drawing/2015/9/8/chartex" xmlns:cx2="http://schemas.microsoft.com/office/drawing/2015/10/21/chartex" xmlns:cx3="http://schemas.microsoft.com/office/drawing/2016/5/9/chartex" xmlns:cx4="http://schemas.microsoft.com/office/drawing/2016/5/10/chartex" xmlns:cx5="http://schemas.microsoft.com/office/drawing/2016/5/11/chartex" xmlns:cx6="http://schemas.microsoft.com/office/drawing/2016/5/12/chartex" xmlns:cx7="http://schemas.microsoft.com/office/drawing/2016/5/13/chartex" xmlns:cx8="http://schemas.microsoft.com/office/drawing/2016/5/14/chartex" xmlns:mc="http://schemas.openxmlformats.org/markup-compatibility/2006" xmlns:aink="http://schemas.microsoft.com/office/drawing/2016/ink" xmlns:am3d="http://schemas.microsoft.com/office/drawing/2017/model3d" xmlns:o="urn:schemas-microsoft-com:office:office" xmlns:r="http://schemas.openxmlformats.org/officeDocument/2006/relationships" xmlns:m="http://schemas.openxmlformats.org/officeDocument/2006/math" xmlns:v="urn:schemas-microsoft-com:vml" xmlns:wp14="http://schemas.microsoft.com/office/word/2010/wordprocessingDrawing" xmlns:wp="http://schemas.openxmlformats.org/drawingml/2006/wordprocessingDrawing" xmlns:w10="urn:schemas-microsoft-com:office:word" xmlns:w="http://schemas.openxmlformats.org/wordprocessingml/2006/main" xmlns:w14="http://schemas.microsoft.com/office/word/2010/wordml" xmlns:w15="http://schemas.microsoft.com/office/word/2012/wordml" xmlns:w16cex="http://schemas.microsoft.com/office/word/2018/wordml/cex" xmlns:w16cid="http://schemas.microsoft.com/office/word/2016/wordml/cid" xmlns:w16="http://schemas.microsoft.com/office/word/2018/wordml" xmlns:w16sdtdh="http://schemas.microsoft.com/office/word/2020/wordml/sdtdatahash" xmlns:w16se="http://schemas.microsoft.com/office/word/2015/wordml/symex" xmlns:wpg="http://schemas.microsoft.com/office/word/2010/wordprocessingGroup" xmlns:wpi="http://schemas.microsoft.com/office/word/2010/wordprocessingInk" xmlns:wne="http://schemas.microsoft.com/office/word/2006/wordml" xmlns:wps="http://schemas.microsoft.com/office/word/2010/wordprocessingShape" mc:Ignorable="w14 w15 w16se w16cid w16 w16cex w16sdtdh wp14">
+<w:document xmlns:wpc="http://schemas.microsoft.com/office/word/2010/wordprocessingCanvas" xmlns:cx="http://schemas.microsoft.com/office/drawing/2014/chartex" xmlns:cx1="http://schemas.microsoft.com/office/drawing/2015/9/8/chartex" xmlns:cx2="http://schemas.microsoft.com/office/drawing/2015/10/21/chartex" xmlns:cx3="http://schemas.microsoft.com/office/drawing/2016/5/9/chartex" xmlns:cx4="http://schemas.microsoft.com/office/drawing/2016/5/10/chartex" xmlns:cx5="http://schemas.microsoft.com/office/drawing/2016/5/11/chartex" xmlns:cx6="http://schemas.microsoft.com/office/drawing/2016/5/12/chartex" xmlns:cx7="http://schemas.microsoft.com/office/drawing/2016/5/13/chartex" xmlns:cx8="http://schemas.microsoft.com/office/drawing/2016/5/14/chartex" xmlns:mc="http://schemas.openxmlformats.org/markup-compatibility/2006" xmlns:aink="http://schemas.microsoft.com/office/drawing/2016/ink" xmlns:am3d="http://schemas.microsoft.com/office/drawing/2017/model3d" xmlns:o="urn:schemas-microsoft-com:office:office" xmlns:oel="http://schemas.microsoft.com/office/2019/extlst" xmlns:r="http://schemas.openxmlformats.org/officeDocument/2006/relationships" xmlns:m="http://schemas.openxmlformats.org/officeDocument/2006/math" xmlns:v="urn:schemas-microsoft-com:vml" xmlns:wp14="http://schemas.microsoft.com/office/word/2010/wordprocessingDrawing" xmlns:wp="http://schemas.openxmlformats.org/drawingml/2006/wordprocessingDrawing" xmlns:w10="urn:schemas-microsoft-com:office:word" xmlns:w="http://schemas.openxmlformats.org/wordprocessingml/2006/main" xmlns:w14="http://schemas.microsoft.com/office/word/2010/wordml" xmlns:w15="http://schemas.microsoft.com/office/word/2012/wordml" xmlns:w16cex="http://schemas.microsoft.com/office/word/2018/wordml/cex" xmlns:w16cid="http://schemas.microsoft.com/office/word/2016/wordml/cid" xmlns:w16="http://schemas.microsoft.com/office/word/2018/wordml" xmlns:w16sdtdh="http://schemas.microsoft.com/office/word/2020/wordml/sdtdatahash" xmlns:w16se="http://schemas.microsoft.com/office/word/2015/wordml/symex" xmlns:wpg="http://schemas.microsoft.com/office/word/2010/wordprocessingGroup" xmlns:wpi="http://schemas.microsoft.com/office/word/2010/wordprocessingInk" xmlns:wne="http://schemas.microsoft.com/office/word/2006/wordml" xmlns:wps="http://schemas.microsoft.com/office/word/2010/wordprocessingShape" mc:Ignorable="w14 w15 w16se w16cid w16 w16cex w16sdtdh wp14">
   <w:body>
     <w:p>
       <w:pPr>
@@ -145,7 +145,7 @@
           <w:tab w:val="right" w:leader="dot" w:pos="9350"/>
         </w:tabs>
         <w:rPr>
-          <w:rFonts w:asciiTheme="minorHAnsi" w:eastAsiaTheme="minorEastAsia" w:hAnsiTheme="minorHAnsi"/>
+          <w:rFonts w:eastAsiaTheme="minorEastAsia"/>
           <w:noProof/>
           <w:sz w:val="22"/>
           <w:szCs w:val="22"/>
@@ -170,7 +170,7 @@
         </w:r>
         <w:r>
           <w:rPr>
-            <w:rFonts w:asciiTheme="minorHAnsi" w:eastAsiaTheme="minorEastAsia" w:hAnsiTheme="minorHAnsi"/>
+            <w:rFonts w:eastAsiaTheme="minorEastAsia"/>
             <w:noProof/>
             <w:sz w:val="22"/>
             <w:szCs w:val="22"/>
@@ -242,7 +242,7 @@
           <w:tab w:val="right" w:leader="dot" w:pos="9350"/>
         </w:tabs>
         <w:rPr>
-          <w:rFonts w:asciiTheme="minorHAnsi" w:eastAsiaTheme="minorEastAsia" w:hAnsiTheme="minorHAnsi"/>
+          <w:rFonts w:eastAsiaTheme="minorEastAsia"/>
           <w:noProof/>
           <w:sz w:val="22"/>
           <w:szCs w:val="22"/>
@@ -258,7 +258,7 @@
         </w:r>
         <w:r>
           <w:rPr>
-            <w:rFonts w:asciiTheme="minorHAnsi" w:eastAsiaTheme="minorEastAsia" w:hAnsiTheme="minorHAnsi"/>
+            <w:rFonts w:eastAsiaTheme="minorEastAsia"/>
             <w:noProof/>
             <w:sz w:val="22"/>
             <w:szCs w:val="22"/>
@@ -330,7 +330,7 @@
           <w:tab w:val="right" w:leader="dot" w:pos="9350"/>
         </w:tabs>
         <w:rPr>
-          <w:rFonts w:asciiTheme="minorHAnsi" w:eastAsiaTheme="minorEastAsia" w:hAnsiTheme="minorHAnsi"/>
+          <w:rFonts w:eastAsiaTheme="minorEastAsia"/>
           <w:noProof/>
           <w:sz w:val="22"/>
           <w:szCs w:val="22"/>
@@ -346,7 +346,7 @@
         </w:r>
         <w:r>
           <w:rPr>
-            <w:rFonts w:asciiTheme="minorHAnsi" w:eastAsiaTheme="minorEastAsia" w:hAnsiTheme="minorHAnsi"/>
+            <w:rFonts w:eastAsiaTheme="minorEastAsia"/>
             <w:noProof/>
             <w:sz w:val="22"/>
             <w:szCs w:val="22"/>
@@ -417,7 +417,7 @@
           <w:tab w:val="right" w:leader="dot" w:pos="9350"/>
         </w:tabs>
         <w:rPr>
-          <w:rFonts w:asciiTheme="minorHAnsi" w:eastAsiaTheme="minorEastAsia" w:hAnsiTheme="minorHAnsi"/>
+          <w:rFonts w:eastAsiaTheme="minorEastAsia"/>
           <w:noProof/>
           <w:sz w:val="22"/>
           <w:szCs w:val="22"/>
@@ -489,7 +489,7 @@
           <w:tab w:val="right" w:leader="dot" w:pos="9350"/>
         </w:tabs>
         <w:rPr>
-          <w:rFonts w:asciiTheme="minorHAnsi" w:eastAsiaTheme="minorEastAsia" w:hAnsiTheme="minorHAnsi"/>
+          <w:rFonts w:eastAsiaTheme="minorEastAsia"/>
           <w:noProof/>
           <w:sz w:val="22"/>
           <w:szCs w:val="22"/>
@@ -505,7 +505,7 @@
         </w:r>
         <w:r>
           <w:rPr>
-            <w:rFonts w:asciiTheme="minorHAnsi" w:eastAsiaTheme="minorEastAsia" w:hAnsiTheme="minorHAnsi"/>
+            <w:rFonts w:eastAsiaTheme="minorEastAsia"/>
             <w:noProof/>
             <w:sz w:val="22"/>
             <w:szCs w:val="22"/>
@@ -577,7 +577,7 @@
           <w:tab w:val="right" w:leader="dot" w:pos="9350"/>
         </w:tabs>
         <w:rPr>
-          <w:rFonts w:asciiTheme="minorHAnsi" w:eastAsiaTheme="minorEastAsia" w:hAnsiTheme="minorHAnsi"/>
+          <w:rFonts w:eastAsiaTheme="minorEastAsia"/>
           <w:noProof/>
           <w:sz w:val="22"/>
           <w:szCs w:val="22"/>
@@ -593,7 +593,7 @@
         </w:r>
         <w:r>
           <w:rPr>
-            <w:rFonts w:asciiTheme="minorHAnsi" w:eastAsiaTheme="minorEastAsia" w:hAnsiTheme="minorHAnsi"/>
+            <w:rFonts w:eastAsiaTheme="minorEastAsia"/>
             <w:noProof/>
             <w:sz w:val="22"/>
             <w:szCs w:val="22"/>
@@ -665,7 +665,7 @@
           <w:tab w:val="right" w:leader="dot" w:pos="9350"/>
         </w:tabs>
         <w:rPr>
-          <w:rFonts w:asciiTheme="minorHAnsi" w:eastAsiaTheme="minorEastAsia" w:hAnsiTheme="minorHAnsi"/>
+          <w:rFonts w:eastAsiaTheme="minorEastAsia"/>
           <w:noProof/>
           <w:sz w:val="22"/>
           <w:szCs w:val="22"/>
@@ -681,7 +681,7 @@
         </w:r>
         <w:r>
           <w:rPr>
-            <w:rFonts w:asciiTheme="minorHAnsi" w:eastAsiaTheme="minorEastAsia" w:hAnsiTheme="minorHAnsi"/>
+            <w:rFonts w:eastAsiaTheme="minorEastAsia"/>
             <w:noProof/>
             <w:sz w:val="22"/>
             <w:szCs w:val="22"/>
@@ -753,7 +753,7 @@
           <w:tab w:val="right" w:leader="dot" w:pos="9350"/>
         </w:tabs>
         <w:rPr>
-          <w:rFonts w:asciiTheme="minorHAnsi" w:eastAsiaTheme="minorEastAsia" w:hAnsiTheme="minorHAnsi"/>
+          <w:rFonts w:eastAsiaTheme="minorEastAsia"/>
           <w:noProof/>
           <w:sz w:val="22"/>
           <w:szCs w:val="22"/>
@@ -769,7 +769,7 @@
         </w:r>
         <w:r>
           <w:rPr>
-            <w:rFonts w:asciiTheme="minorHAnsi" w:eastAsiaTheme="minorEastAsia" w:hAnsiTheme="minorHAnsi"/>
+            <w:rFonts w:eastAsiaTheme="minorEastAsia"/>
             <w:noProof/>
             <w:sz w:val="22"/>
             <w:szCs w:val="22"/>
@@ -841,7 +841,7 @@
           <w:tab w:val="right" w:leader="dot" w:pos="9350"/>
         </w:tabs>
         <w:rPr>
-          <w:rFonts w:asciiTheme="minorHAnsi" w:eastAsiaTheme="minorEastAsia" w:hAnsiTheme="minorHAnsi"/>
+          <w:rFonts w:eastAsiaTheme="minorEastAsia"/>
           <w:noProof/>
           <w:sz w:val="22"/>
           <w:szCs w:val="22"/>
@@ -857,7 +857,7 @@
         </w:r>
         <w:r>
           <w:rPr>
-            <w:rFonts w:asciiTheme="minorHAnsi" w:eastAsiaTheme="minorEastAsia" w:hAnsiTheme="minorHAnsi"/>
+            <w:rFonts w:eastAsiaTheme="minorEastAsia"/>
             <w:noProof/>
             <w:sz w:val="22"/>
             <w:szCs w:val="22"/>
@@ -928,7 +928,7 @@
           <w:tab w:val="right" w:leader="dot" w:pos="9350"/>
         </w:tabs>
         <w:rPr>
-          <w:rFonts w:asciiTheme="minorHAnsi" w:eastAsiaTheme="minorEastAsia" w:hAnsiTheme="minorHAnsi"/>
+          <w:rFonts w:eastAsiaTheme="minorEastAsia"/>
           <w:noProof/>
           <w:sz w:val="22"/>
           <w:szCs w:val="22"/>
@@ -1170,7 +1170,7 @@
           <w:tab w:val="right" w:leader="dot" w:pos="9350"/>
         </w:tabs>
         <w:rPr>
-          <w:rFonts w:asciiTheme="minorHAnsi" w:eastAsiaTheme="minorEastAsia" w:hAnsiTheme="minorHAnsi"/>
+          <w:rFonts w:eastAsiaTheme="minorEastAsia"/>
           <w:noProof/>
           <w:sz w:val="22"/>
           <w:szCs w:val="22"/>
@@ -1250,7 +1250,7 @@
           <w:tab w:val="right" w:leader="dot" w:pos="9350"/>
         </w:tabs>
         <w:rPr>
-          <w:rFonts w:asciiTheme="minorHAnsi" w:eastAsiaTheme="minorEastAsia" w:hAnsiTheme="minorHAnsi"/>
+          <w:rFonts w:eastAsiaTheme="minorEastAsia"/>
           <w:noProof/>
           <w:sz w:val="22"/>
           <w:szCs w:val="22"/>
@@ -1805,16 +1805,16 @@
       </w:tblPr>
       <w:tblGrid>
         <w:gridCol w:w="651"/>
-        <w:gridCol w:w="489"/>
-        <w:gridCol w:w="732"/>
-        <w:gridCol w:w="562"/>
-        <w:gridCol w:w="617"/>
-        <w:gridCol w:w="732"/>
-        <w:gridCol w:w="732"/>
-        <w:gridCol w:w="416"/>
-        <w:gridCol w:w="518"/>
-        <w:gridCol w:w="625"/>
+        <w:gridCol w:w="490"/>
+        <w:gridCol w:w="779"/>
+        <w:gridCol w:w="567"/>
+        <w:gridCol w:w="650"/>
+        <w:gridCol w:w="766"/>
+        <w:gridCol w:w="793"/>
+        <w:gridCol w:w="421"/>
+        <w:gridCol w:w="520"/>
         <w:gridCol w:w="634"/>
+        <w:gridCol w:w="636"/>
       </w:tblGrid>
       <w:tr>
         <w:trPr>
@@ -2517,7 +2517,6 @@
           </w:tcPr>
           <w:p>
             <w:r>
-              <w:lastRenderedPageBreak/>
               <w:t>18.1</w:t>
             </w:r>
           </w:p>
@@ -2748,6 +2747,7 @@
           </w:tcPr>
           <w:p>
             <w:r>
+              <w:lastRenderedPageBreak/>
               <w:t>24.4</w:t>
             </w:r>
           </w:p>
@@ -3099,6 +3099,11 @@
       </w:r>
       <w:r>
         <w:instrText xml:space="preserve"> HYPERLINK \h </w:instrText>
+      </w:r>
+      <w:r>
+        <w:rPr>
+          <w:rFonts w:ascii="EB Garamond" w:hAnsi="EB Garamond"/>
+        </w:rPr>
       </w:r>
       <w:r>
         <w:rPr>
@@ -7966,7 +7971,6 @@
       <w:bookmarkStart w:id="27" w:name="bibliography"/>
       <w:bookmarkEnd w:id="25"/>
       <w:r>
-        <w:lastRenderedPageBreak/>
         <w:t>Bibliography</w:t>
       </w:r>
       <w:bookmarkEnd w:id="26"/>
@@ -8021,7 +8025,7 @@
 </file>
 
 <file path=word/endnotes.xml><?xml version="1.0" encoding="utf-8"?>
-<w:endnotes xmlns:wpc="http://schemas.microsoft.com/office/word/2010/wordprocessingCanvas" xmlns:cx="http://schemas.microsoft.com/office/drawing/2014/chartex" xmlns:cx1="http://schemas.microsoft.com/office/drawing/2015/9/8/chartex" xmlns:cx2="http://schemas.microsoft.com/office/drawing/2015/10/21/chartex" xmlns:cx3="http://schemas.microsoft.com/office/drawing/2016/5/9/chartex" xmlns:cx4="http://schemas.microsoft.com/office/drawing/2016/5/10/chartex" xmlns:cx5="http://schemas.microsoft.com/office/drawing/2016/5/11/chartex" xmlns:cx6="http://schemas.microsoft.com/office/drawing/2016/5/12/chartex" xmlns:cx7="http://schemas.microsoft.com/office/drawing/2016/5/13/chartex" xmlns:cx8="http://schemas.microsoft.com/office/drawing/2016/5/14/chartex" xmlns:mc="http://schemas.openxmlformats.org/markup-compatibility/2006" xmlns:aink="http://schemas.microsoft.com/office/drawing/2016/ink" xmlns:am3d="http://schemas.microsoft.com/office/drawing/2017/model3d" xmlns:o="urn:schemas-microsoft-com:office:office" xmlns:r="http://schemas.openxmlformats.org/officeDocument/2006/relationships" xmlns:m="http://schemas.openxmlformats.org/officeDocument/2006/math" xmlns:v="urn:schemas-microsoft-com:vml" xmlns:wp14="http://schemas.microsoft.com/office/word/2010/wordprocessingDrawing" xmlns:wp="http://schemas.openxmlformats.org/drawingml/2006/wordprocessingDrawing" xmlns:w10="urn:schemas-microsoft-com:office:word" xmlns:w="http://schemas.openxmlformats.org/wordprocessingml/2006/main" xmlns:w14="http://schemas.microsoft.com/office/word/2010/wordml" xmlns:w15="http://schemas.microsoft.com/office/word/2012/wordml" xmlns:w16cex="http://schemas.microsoft.com/office/word/2018/wordml/cex" xmlns:w16cid="http://schemas.microsoft.com/office/word/2016/wordml/cid" xmlns:w16="http://schemas.microsoft.com/office/word/2018/wordml" xmlns:w16sdtdh="http://schemas.microsoft.com/office/word/2020/wordml/sdtdatahash" xmlns:w16se="http://schemas.microsoft.com/office/word/2015/wordml/symex" xmlns:wpg="http://schemas.microsoft.com/office/word/2010/wordprocessingGroup" xmlns:wpi="http://schemas.microsoft.com/office/word/2010/wordprocessingInk" xmlns:wne="http://schemas.microsoft.com/office/word/2006/wordml" xmlns:wps="http://schemas.microsoft.com/office/word/2010/wordprocessingShape" mc:Ignorable="w14 w15 w16se w16cid w16 w16cex w16sdtdh wp14">
+<w:endnotes xmlns:wpc="http://schemas.microsoft.com/office/word/2010/wordprocessingCanvas" xmlns:cx="http://schemas.microsoft.com/office/drawing/2014/chartex" xmlns:cx1="http://schemas.microsoft.com/office/drawing/2015/9/8/chartex" xmlns:cx2="http://schemas.microsoft.com/office/drawing/2015/10/21/chartex" xmlns:cx3="http://schemas.microsoft.com/office/drawing/2016/5/9/chartex" xmlns:cx4="http://schemas.microsoft.com/office/drawing/2016/5/10/chartex" xmlns:cx5="http://schemas.microsoft.com/office/drawing/2016/5/11/chartex" xmlns:cx6="http://schemas.microsoft.com/office/drawing/2016/5/12/chartex" xmlns:cx7="http://schemas.microsoft.com/office/drawing/2016/5/13/chartex" xmlns:cx8="http://schemas.microsoft.com/office/drawing/2016/5/14/chartex" xmlns:mc="http://schemas.openxmlformats.org/markup-compatibility/2006" xmlns:aink="http://schemas.microsoft.com/office/drawing/2016/ink" xmlns:am3d="http://schemas.microsoft.com/office/drawing/2017/model3d" xmlns:o="urn:schemas-microsoft-com:office:office" xmlns:oel="http://schemas.microsoft.com/office/2019/extlst" xmlns:r="http://schemas.openxmlformats.org/officeDocument/2006/relationships" xmlns:m="http://schemas.openxmlformats.org/officeDocument/2006/math" xmlns:v="urn:schemas-microsoft-com:vml" xmlns:wp14="http://schemas.microsoft.com/office/word/2010/wordprocessingDrawing" xmlns:wp="http://schemas.openxmlformats.org/drawingml/2006/wordprocessingDrawing" xmlns:w10="urn:schemas-microsoft-com:office:word" xmlns:w="http://schemas.openxmlformats.org/wordprocessingml/2006/main" xmlns:w14="http://schemas.microsoft.com/office/word/2010/wordml" xmlns:w15="http://schemas.microsoft.com/office/word/2012/wordml" xmlns:w16cex="http://schemas.microsoft.com/office/word/2018/wordml/cex" xmlns:w16cid="http://schemas.microsoft.com/office/word/2016/wordml/cid" xmlns:w16="http://schemas.microsoft.com/office/word/2018/wordml" xmlns:w16sdtdh="http://schemas.microsoft.com/office/word/2020/wordml/sdtdatahash" xmlns:w16se="http://schemas.microsoft.com/office/word/2015/wordml/symex" xmlns:wpg="http://schemas.microsoft.com/office/word/2010/wordprocessingGroup" xmlns:wpi="http://schemas.microsoft.com/office/word/2010/wordprocessingInk" xmlns:wne="http://schemas.microsoft.com/office/word/2006/wordml" xmlns:wps="http://schemas.microsoft.com/office/word/2010/wordprocessingShape" mc:Ignorable="w14 w15 w16se w16cid w16 w16cex w16sdtdh wp14">
   <w:endnote w:type="separator" w:id="-1">
     <w:p>
       <w:pPr>
@@ -8046,7 +8050,7 @@
 </file>
 
 <file path=word/footer1.xml><?xml version="1.0" encoding="utf-8"?>
-<w:ftr xmlns:wpc="http://schemas.microsoft.com/office/word/2010/wordprocessingCanvas" xmlns:cx="http://schemas.microsoft.com/office/drawing/2014/chartex" xmlns:cx1="http://schemas.microsoft.com/office/drawing/2015/9/8/chartex" xmlns:cx2="http://schemas.microsoft.com/office/drawing/2015/10/21/chartex" xmlns:cx3="http://schemas.microsoft.com/office/drawing/2016/5/9/chartex" xmlns:cx4="http://schemas.microsoft.com/office/drawing/2016/5/10/chartex" xmlns:cx5="http://schemas.microsoft.com/office/drawing/2016/5/11/chartex" xmlns:cx6="http://schemas.microsoft.com/office/drawing/2016/5/12/chartex" xmlns:cx7="http://schemas.microsoft.com/office/drawing/2016/5/13/chartex" xmlns:cx8="http://schemas.microsoft.com/office/drawing/2016/5/14/chartex" xmlns:mc="http://schemas.openxmlformats.org/markup-compatibility/2006" xmlns:aink="http://schemas.microsoft.com/office/drawing/2016/ink" xmlns:am3d="http://schemas.microsoft.com/office/drawing/2017/model3d" xmlns:o="urn:schemas-microsoft-com:office:office" xmlns:r="http://schemas.openxmlformats.org/officeDocument/2006/relationships" xmlns:m="http://schemas.openxmlformats.org/officeDocument/2006/math" xmlns:v="urn:schemas-microsoft-com:vml" xmlns:wp14="http://schemas.microsoft.com/office/word/2010/wordprocessingDrawing" xmlns:wp="http://schemas.openxmlformats.org/drawingml/2006/wordprocessingDrawing" xmlns:w10="urn:schemas-microsoft-com:office:word" xmlns:w="http://schemas.openxmlformats.org/wordprocessingml/2006/main" xmlns:w14="http://schemas.microsoft.com/office/word/2010/wordml" xmlns:w15="http://schemas.microsoft.com/office/word/2012/wordml" xmlns:w16cex="http://schemas.microsoft.com/office/word/2018/wordml/cex" xmlns:w16cid="http://schemas.microsoft.com/office/word/2016/wordml/cid" xmlns:w16="http://schemas.microsoft.com/office/word/2018/wordml" xmlns:w16sdtdh="http://schemas.microsoft.com/office/word/2020/wordml/sdtdatahash" xmlns:w16se="http://schemas.microsoft.com/office/word/2015/wordml/symex" xmlns:wpg="http://schemas.microsoft.com/office/word/2010/wordprocessingGroup" xmlns:wpi="http://schemas.microsoft.com/office/word/2010/wordprocessingInk" xmlns:wne="http://schemas.microsoft.com/office/word/2006/wordml" xmlns:wps="http://schemas.microsoft.com/office/word/2010/wordprocessingShape" mc:Ignorable="w14 w15 w16se w16cid w16 w16cex w16sdtdh wp14">
+<w:ftr xmlns:wpc="http://schemas.microsoft.com/office/word/2010/wordprocessingCanvas" xmlns:cx="http://schemas.microsoft.com/office/drawing/2014/chartex" xmlns:cx1="http://schemas.microsoft.com/office/drawing/2015/9/8/chartex" xmlns:cx2="http://schemas.microsoft.com/office/drawing/2015/10/21/chartex" xmlns:cx3="http://schemas.microsoft.com/office/drawing/2016/5/9/chartex" xmlns:cx4="http://schemas.microsoft.com/office/drawing/2016/5/10/chartex" xmlns:cx5="http://schemas.microsoft.com/office/drawing/2016/5/11/chartex" xmlns:cx6="http://schemas.microsoft.com/office/drawing/2016/5/12/chartex" xmlns:cx7="http://schemas.microsoft.com/office/drawing/2016/5/13/chartex" xmlns:cx8="http://schemas.microsoft.com/office/drawing/2016/5/14/chartex" xmlns:mc="http://schemas.openxmlformats.org/markup-compatibility/2006" xmlns:aink="http://schemas.microsoft.com/office/drawing/2016/ink" xmlns:am3d="http://schemas.microsoft.com/office/drawing/2017/model3d" xmlns:o="urn:schemas-microsoft-com:office:office" xmlns:oel="http://schemas.microsoft.com/office/2019/extlst" xmlns:r="http://schemas.openxmlformats.org/officeDocument/2006/relationships" xmlns:m="http://schemas.openxmlformats.org/officeDocument/2006/math" xmlns:v="urn:schemas-microsoft-com:vml" xmlns:wp14="http://schemas.microsoft.com/office/word/2010/wordprocessingDrawing" xmlns:wp="http://schemas.openxmlformats.org/drawingml/2006/wordprocessingDrawing" xmlns:w10="urn:schemas-microsoft-com:office:word" xmlns:w="http://schemas.openxmlformats.org/wordprocessingml/2006/main" xmlns:w14="http://schemas.microsoft.com/office/word/2010/wordml" xmlns:w15="http://schemas.microsoft.com/office/word/2012/wordml" xmlns:w16cex="http://schemas.microsoft.com/office/word/2018/wordml/cex" xmlns:w16cid="http://schemas.microsoft.com/office/word/2016/wordml/cid" xmlns:w16="http://schemas.microsoft.com/office/word/2018/wordml" xmlns:w16sdtdh="http://schemas.microsoft.com/office/word/2020/wordml/sdtdatahash" xmlns:w16se="http://schemas.microsoft.com/office/word/2015/wordml/symex" xmlns:wpg="http://schemas.microsoft.com/office/word/2010/wordprocessingGroup" xmlns:wpi="http://schemas.microsoft.com/office/word/2010/wordprocessingInk" xmlns:wne="http://schemas.microsoft.com/office/word/2006/wordml" xmlns:wps="http://schemas.microsoft.com/office/word/2010/wordprocessingShape" mc:Ignorable="w14 w15 w16se w16cid w16 w16cex w16sdtdh wp14">
   <w:sdt>
     <w:sdtPr>
       <w:id w:val="417142197"/>
@@ -8099,7 +8103,7 @@
 </file>
 
 <file path=word/footer2.xml><?xml version="1.0" encoding="utf-8"?>
-<w:ftr xmlns:wpc="http://schemas.microsoft.com/office/word/2010/wordprocessingCanvas" xmlns:cx="http://schemas.microsoft.com/office/drawing/2014/chartex" xmlns:cx1="http://schemas.microsoft.com/office/drawing/2015/9/8/chartex" xmlns:cx2="http://schemas.microsoft.com/office/drawing/2015/10/21/chartex" xmlns:cx3="http://schemas.microsoft.com/office/drawing/2016/5/9/chartex" xmlns:cx4="http://schemas.microsoft.com/office/drawing/2016/5/10/chartex" xmlns:cx5="http://schemas.microsoft.com/office/drawing/2016/5/11/chartex" xmlns:cx6="http://schemas.microsoft.com/office/drawing/2016/5/12/chartex" xmlns:cx7="http://schemas.microsoft.com/office/drawing/2016/5/13/chartex" xmlns:cx8="http://schemas.microsoft.com/office/drawing/2016/5/14/chartex" xmlns:mc="http://schemas.openxmlformats.org/markup-compatibility/2006" xmlns:aink="http://schemas.microsoft.com/office/drawing/2016/ink" xmlns:am3d="http://schemas.microsoft.com/office/drawing/2017/model3d" xmlns:o="urn:schemas-microsoft-com:office:office" xmlns:r="http://schemas.openxmlformats.org/officeDocument/2006/relationships" xmlns:m="http://schemas.openxmlformats.org/officeDocument/2006/math" xmlns:v="urn:schemas-microsoft-com:vml" xmlns:wp14="http://schemas.microsoft.com/office/word/2010/wordprocessingDrawing" xmlns:wp="http://schemas.openxmlformats.org/drawingml/2006/wordprocessingDrawing" xmlns:w10="urn:schemas-microsoft-com:office:word" xmlns:w="http://schemas.openxmlformats.org/wordprocessingml/2006/main" xmlns:w14="http://schemas.microsoft.com/office/word/2010/wordml" xmlns:w15="http://schemas.microsoft.com/office/word/2012/wordml" xmlns:w16cex="http://schemas.microsoft.com/office/word/2018/wordml/cex" xmlns:w16cid="http://schemas.microsoft.com/office/word/2016/wordml/cid" xmlns:w16="http://schemas.microsoft.com/office/word/2018/wordml" xmlns:w16sdtdh="http://schemas.microsoft.com/office/word/2020/wordml/sdtdatahash" xmlns:w16se="http://schemas.microsoft.com/office/word/2015/wordml/symex" xmlns:wpg="http://schemas.microsoft.com/office/word/2010/wordprocessingGroup" xmlns:wpi="http://schemas.microsoft.com/office/word/2010/wordprocessingInk" xmlns:wne="http://schemas.microsoft.com/office/word/2006/wordml" xmlns:wps="http://schemas.microsoft.com/office/word/2010/wordprocessingShape" mc:Ignorable="w14 w15 w16se w16cid w16 w16cex w16sdtdh wp14">
+<w:ftr xmlns:wpc="http://schemas.microsoft.com/office/word/2010/wordprocessingCanvas" xmlns:cx="http://schemas.microsoft.com/office/drawing/2014/chartex" xmlns:cx1="http://schemas.microsoft.com/office/drawing/2015/9/8/chartex" xmlns:cx2="http://schemas.microsoft.com/office/drawing/2015/10/21/chartex" xmlns:cx3="http://schemas.microsoft.com/office/drawing/2016/5/9/chartex" xmlns:cx4="http://schemas.microsoft.com/office/drawing/2016/5/10/chartex" xmlns:cx5="http://schemas.microsoft.com/office/drawing/2016/5/11/chartex" xmlns:cx6="http://schemas.microsoft.com/office/drawing/2016/5/12/chartex" xmlns:cx7="http://schemas.microsoft.com/office/drawing/2016/5/13/chartex" xmlns:cx8="http://schemas.microsoft.com/office/drawing/2016/5/14/chartex" xmlns:mc="http://schemas.openxmlformats.org/markup-compatibility/2006" xmlns:aink="http://schemas.microsoft.com/office/drawing/2016/ink" xmlns:am3d="http://schemas.microsoft.com/office/drawing/2017/model3d" xmlns:o="urn:schemas-microsoft-com:office:office" xmlns:oel="http://schemas.microsoft.com/office/2019/extlst" xmlns:r="http://schemas.openxmlformats.org/officeDocument/2006/relationships" xmlns:m="http://schemas.openxmlformats.org/officeDocument/2006/math" xmlns:v="urn:schemas-microsoft-com:vml" xmlns:wp14="http://schemas.microsoft.com/office/word/2010/wordprocessingDrawing" xmlns:wp="http://schemas.openxmlformats.org/drawingml/2006/wordprocessingDrawing" xmlns:w10="urn:schemas-microsoft-com:office:word" xmlns:w="http://schemas.openxmlformats.org/wordprocessingml/2006/main" xmlns:w14="http://schemas.microsoft.com/office/word/2010/wordml" xmlns:w15="http://schemas.microsoft.com/office/word/2012/wordml" xmlns:w16cex="http://schemas.microsoft.com/office/word/2018/wordml/cex" xmlns:w16cid="http://schemas.microsoft.com/office/word/2016/wordml/cid" xmlns:w16="http://schemas.microsoft.com/office/word/2018/wordml" xmlns:w16sdtdh="http://schemas.microsoft.com/office/word/2020/wordml/sdtdatahash" xmlns:w16se="http://schemas.microsoft.com/office/word/2015/wordml/symex" xmlns:wpg="http://schemas.microsoft.com/office/word/2010/wordprocessingGroup" xmlns:wpi="http://schemas.microsoft.com/office/word/2010/wordprocessingInk" xmlns:wne="http://schemas.microsoft.com/office/word/2006/wordml" xmlns:wps="http://schemas.microsoft.com/office/word/2010/wordprocessingShape" mc:Ignorable="w14 w15 w16se w16cid w16 w16cex w16sdtdh wp14">
   <w:sdt>
     <w:sdtPr>
       <w:id w:val="1121728801"/>
@@ -8152,7 +8156,7 @@
 </file>
 
 <file path=word/footer3.xml><?xml version="1.0" encoding="utf-8"?>
-<w:ftr xmlns:wpc="http://schemas.microsoft.com/office/word/2010/wordprocessingCanvas" xmlns:cx="http://schemas.microsoft.com/office/drawing/2014/chartex" xmlns:cx1="http://schemas.microsoft.com/office/drawing/2015/9/8/chartex" xmlns:cx2="http://schemas.microsoft.com/office/drawing/2015/10/21/chartex" xmlns:cx3="http://schemas.microsoft.com/office/drawing/2016/5/9/chartex" xmlns:cx4="http://schemas.microsoft.com/office/drawing/2016/5/10/chartex" xmlns:cx5="http://schemas.microsoft.com/office/drawing/2016/5/11/chartex" xmlns:cx6="http://schemas.microsoft.com/office/drawing/2016/5/12/chartex" xmlns:cx7="http://schemas.microsoft.com/office/drawing/2016/5/13/chartex" xmlns:cx8="http://schemas.microsoft.com/office/drawing/2016/5/14/chartex" xmlns:mc="http://schemas.openxmlformats.org/markup-compatibility/2006" xmlns:aink="http://schemas.microsoft.com/office/drawing/2016/ink" xmlns:am3d="http://schemas.microsoft.com/office/drawing/2017/model3d" xmlns:o="urn:schemas-microsoft-com:office:office" xmlns:r="http://schemas.openxmlformats.org/officeDocument/2006/relationships" xmlns:m="http://schemas.openxmlformats.org/officeDocument/2006/math" xmlns:v="urn:schemas-microsoft-com:vml" xmlns:wp14="http://schemas.microsoft.com/office/word/2010/wordprocessingDrawing" xmlns:wp="http://schemas.openxmlformats.org/drawingml/2006/wordprocessingDrawing" xmlns:w10="urn:schemas-microsoft-com:office:word" xmlns:w="http://schemas.openxmlformats.org/wordprocessingml/2006/main" xmlns:w14="http://schemas.microsoft.com/office/word/2010/wordml" xmlns:w15="http://schemas.microsoft.com/office/word/2012/wordml" xmlns:w16cex="http://schemas.microsoft.com/office/word/2018/wordml/cex" xmlns:w16cid="http://schemas.microsoft.com/office/word/2016/wordml/cid" xmlns:w16="http://schemas.microsoft.com/office/word/2018/wordml" xmlns:w16sdtdh="http://schemas.microsoft.com/office/word/2020/wordml/sdtdatahash" xmlns:w16se="http://schemas.microsoft.com/office/word/2015/wordml/symex" xmlns:wpg="http://schemas.microsoft.com/office/word/2010/wordprocessingGroup" xmlns:wpi="http://schemas.microsoft.com/office/word/2010/wordprocessingInk" xmlns:wne="http://schemas.microsoft.com/office/word/2006/wordml" xmlns:wps="http://schemas.microsoft.com/office/word/2010/wordprocessingShape" mc:Ignorable="w14 w15 w16se w16cid w16 w16cex w16sdtdh wp14">
+<w:ftr xmlns:wpc="http://schemas.microsoft.com/office/word/2010/wordprocessingCanvas" xmlns:cx="http://schemas.microsoft.com/office/drawing/2014/chartex" xmlns:cx1="http://schemas.microsoft.com/office/drawing/2015/9/8/chartex" xmlns:cx2="http://schemas.microsoft.com/office/drawing/2015/10/21/chartex" xmlns:cx3="http://schemas.microsoft.com/office/drawing/2016/5/9/chartex" xmlns:cx4="http://schemas.microsoft.com/office/drawing/2016/5/10/chartex" xmlns:cx5="http://schemas.microsoft.com/office/drawing/2016/5/11/chartex" xmlns:cx6="http://schemas.microsoft.com/office/drawing/2016/5/12/chartex" xmlns:cx7="http://schemas.microsoft.com/office/drawing/2016/5/13/chartex" xmlns:cx8="http://schemas.microsoft.com/office/drawing/2016/5/14/chartex" xmlns:mc="http://schemas.openxmlformats.org/markup-compatibility/2006" xmlns:aink="http://schemas.microsoft.com/office/drawing/2016/ink" xmlns:am3d="http://schemas.microsoft.com/office/drawing/2017/model3d" xmlns:o="urn:schemas-microsoft-com:office:office" xmlns:oel="http://schemas.microsoft.com/office/2019/extlst" xmlns:r="http://schemas.openxmlformats.org/officeDocument/2006/relationships" xmlns:m="http://schemas.openxmlformats.org/officeDocument/2006/math" xmlns:v="urn:schemas-microsoft-com:vml" xmlns:wp14="http://schemas.microsoft.com/office/word/2010/wordprocessingDrawing" xmlns:wp="http://schemas.openxmlformats.org/drawingml/2006/wordprocessingDrawing" xmlns:w10="urn:schemas-microsoft-com:office:word" xmlns:w="http://schemas.openxmlformats.org/wordprocessingml/2006/main" xmlns:w14="http://schemas.microsoft.com/office/word/2010/wordml" xmlns:w15="http://schemas.microsoft.com/office/word/2012/wordml" xmlns:w16cex="http://schemas.microsoft.com/office/word/2018/wordml/cex" xmlns:w16cid="http://schemas.microsoft.com/office/word/2016/wordml/cid" xmlns:w16="http://schemas.microsoft.com/office/word/2018/wordml" xmlns:w16sdtdh="http://schemas.microsoft.com/office/word/2020/wordml/sdtdatahash" xmlns:w16se="http://schemas.microsoft.com/office/word/2015/wordml/symex" xmlns:wpg="http://schemas.microsoft.com/office/word/2010/wordprocessingGroup" xmlns:wpi="http://schemas.microsoft.com/office/word/2010/wordprocessingInk" xmlns:wne="http://schemas.microsoft.com/office/word/2006/wordml" xmlns:wps="http://schemas.microsoft.com/office/word/2010/wordprocessingShape" mc:Ignorable="w14 w15 w16se w16cid w16 w16cex w16sdtdh wp14">
   <w:sdt>
     <w:sdtPr>
       <w:id w:val="-1995941847"/>
@@ -8205,7 +8209,7 @@
 </file>
 
 <file path=word/footer4.xml><?xml version="1.0" encoding="utf-8"?>
-<w:ftr xmlns:wpc="http://schemas.microsoft.com/office/word/2010/wordprocessingCanvas" xmlns:cx="http://schemas.microsoft.com/office/drawing/2014/chartex" xmlns:cx1="http://schemas.microsoft.com/office/drawing/2015/9/8/chartex" xmlns:cx2="http://schemas.microsoft.com/office/drawing/2015/10/21/chartex" xmlns:cx3="http://schemas.microsoft.com/office/drawing/2016/5/9/chartex" xmlns:cx4="http://schemas.microsoft.com/office/drawing/2016/5/10/chartex" xmlns:cx5="http://schemas.microsoft.com/office/drawing/2016/5/11/chartex" xmlns:cx6="http://schemas.microsoft.com/office/drawing/2016/5/12/chartex" xmlns:cx7="http://schemas.microsoft.com/office/drawing/2016/5/13/chartex" xmlns:cx8="http://schemas.microsoft.com/office/drawing/2016/5/14/chartex" xmlns:mc="http://schemas.openxmlformats.org/markup-compatibility/2006" xmlns:aink="http://schemas.microsoft.com/office/drawing/2016/ink" xmlns:am3d="http://schemas.microsoft.com/office/drawing/2017/model3d" xmlns:o="urn:schemas-microsoft-com:office:office" xmlns:r="http://schemas.openxmlformats.org/officeDocument/2006/relationships" xmlns:m="http://schemas.openxmlformats.org/officeDocument/2006/math" xmlns:v="urn:schemas-microsoft-com:vml" xmlns:wp14="http://schemas.microsoft.com/office/word/2010/wordprocessingDrawing" xmlns:wp="http://schemas.openxmlformats.org/drawingml/2006/wordprocessingDrawing" xmlns:w10="urn:schemas-microsoft-com:office:word" xmlns:w="http://schemas.openxmlformats.org/wordprocessingml/2006/main" xmlns:w14="http://schemas.microsoft.com/office/word/2010/wordml" xmlns:w15="http://schemas.microsoft.com/office/word/2012/wordml" xmlns:w16cex="http://schemas.microsoft.com/office/word/2018/wordml/cex" xmlns:w16cid="http://schemas.microsoft.com/office/word/2016/wordml/cid" xmlns:w16="http://schemas.microsoft.com/office/word/2018/wordml" xmlns:w16sdtdh="http://schemas.microsoft.com/office/word/2020/wordml/sdtdatahash" xmlns:w16se="http://schemas.microsoft.com/office/word/2015/wordml/symex" xmlns:wpg="http://schemas.microsoft.com/office/word/2010/wordprocessingGroup" xmlns:wpi="http://schemas.microsoft.com/office/word/2010/wordprocessingInk" xmlns:wne="http://schemas.microsoft.com/office/word/2006/wordml" xmlns:wps="http://schemas.microsoft.com/office/word/2010/wordprocessingShape" mc:Ignorable="w14 w15 w16se w16cid w16 w16cex w16sdtdh wp14">
+<w:ftr xmlns:wpc="http://schemas.microsoft.com/office/word/2010/wordprocessingCanvas" xmlns:cx="http://schemas.microsoft.com/office/drawing/2014/chartex" xmlns:cx1="http://schemas.microsoft.com/office/drawing/2015/9/8/chartex" xmlns:cx2="http://schemas.microsoft.com/office/drawing/2015/10/21/chartex" xmlns:cx3="http://schemas.microsoft.com/office/drawing/2016/5/9/chartex" xmlns:cx4="http://schemas.microsoft.com/office/drawing/2016/5/10/chartex" xmlns:cx5="http://schemas.microsoft.com/office/drawing/2016/5/11/chartex" xmlns:cx6="http://schemas.microsoft.com/office/drawing/2016/5/12/chartex" xmlns:cx7="http://schemas.microsoft.com/office/drawing/2016/5/13/chartex" xmlns:cx8="http://schemas.microsoft.com/office/drawing/2016/5/14/chartex" xmlns:mc="http://schemas.openxmlformats.org/markup-compatibility/2006" xmlns:aink="http://schemas.microsoft.com/office/drawing/2016/ink" xmlns:am3d="http://schemas.microsoft.com/office/drawing/2017/model3d" xmlns:o="urn:schemas-microsoft-com:office:office" xmlns:oel="http://schemas.microsoft.com/office/2019/extlst" xmlns:r="http://schemas.openxmlformats.org/officeDocument/2006/relationships" xmlns:m="http://schemas.openxmlformats.org/officeDocument/2006/math" xmlns:v="urn:schemas-microsoft-com:vml" xmlns:wp14="http://schemas.microsoft.com/office/word/2010/wordprocessingDrawing" xmlns:wp="http://schemas.openxmlformats.org/drawingml/2006/wordprocessingDrawing" xmlns:w10="urn:schemas-microsoft-com:office:word" xmlns:w="http://schemas.openxmlformats.org/wordprocessingml/2006/main" xmlns:w14="http://schemas.microsoft.com/office/word/2010/wordml" xmlns:w15="http://schemas.microsoft.com/office/word/2012/wordml" xmlns:w16cex="http://schemas.microsoft.com/office/word/2018/wordml/cex" xmlns:w16cid="http://schemas.microsoft.com/office/word/2016/wordml/cid" xmlns:w16="http://schemas.microsoft.com/office/word/2018/wordml" xmlns:w16sdtdh="http://schemas.microsoft.com/office/word/2020/wordml/sdtdatahash" xmlns:w16se="http://schemas.microsoft.com/office/word/2015/wordml/symex" xmlns:wpg="http://schemas.microsoft.com/office/word/2010/wordprocessingGroup" xmlns:wpi="http://schemas.microsoft.com/office/word/2010/wordprocessingInk" xmlns:wne="http://schemas.microsoft.com/office/word/2006/wordml" xmlns:wps="http://schemas.microsoft.com/office/word/2010/wordprocessingShape" mc:Ignorable="w14 w15 w16se w16cid w16 w16cex w16sdtdh wp14">
   <w:sdt>
     <w:sdtPr>
       <w:id w:val="-394359120"/>
@@ -8237,7 +8241,7 @@
 </file>
 
 <file path=word/footer5.xml><?xml version="1.0" encoding="utf-8"?>
-<w:ftr xmlns:wpc="http://schemas.microsoft.com/office/word/2010/wordprocessingCanvas" xmlns:cx="http://schemas.microsoft.com/office/drawing/2014/chartex" xmlns:cx1="http://schemas.microsoft.com/office/drawing/2015/9/8/chartex" xmlns:cx2="http://schemas.microsoft.com/office/drawing/2015/10/21/chartex" xmlns:cx3="http://schemas.microsoft.com/office/drawing/2016/5/9/chartex" xmlns:cx4="http://schemas.microsoft.com/office/drawing/2016/5/10/chartex" xmlns:cx5="http://schemas.microsoft.com/office/drawing/2016/5/11/chartex" xmlns:cx6="http://schemas.microsoft.com/office/drawing/2016/5/12/chartex" xmlns:cx7="http://schemas.microsoft.com/office/drawing/2016/5/13/chartex" xmlns:cx8="http://schemas.microsoft.com/office/drawing/2016/5/14/chartex" xmlns:mc="http://schemas.openxmlformats.org/markup-compatibility/2006" xmlns:aink="http://schemas.microsoft.com/office/drawing/2016/ink" xmlns:am3d="http://schemas.microsoft.com/office/drawing/2017/model3d" xmlns:o="urn:schemas-microsoft-com:office:office" xmlns:r="http://schemas.openxmlformats.org/officeDocument/2006/relationships" xmlns:m="http://schemas.openxmlformats.org/officeDocument/2006/math" xmlns:v="urn:schemas-microsoft-com:vml" xmlns:wp14="http://schemas.microsoft.com/office/word/2010/wordprocessingDrawing" xmlns:wp="http://schemas.openxmlformats.org/drawingml/2006/wordprocessingDrawing" xmlns:w10="urn:schemas-microsoft-com:office:word" xmlns:w="http://schemas.openxmlformats.org/wordprocessingml/2006/main" xmlns:w14="http://schemas.microsoft.com/office/word/2010/wordml" xmlns:w15="http://schemas.microsoft.com/office/word/2012/wordml" xmlns:w16cex="http://schemas.microsoft.com/office/word/2018/wordml/cex" xmlns:w16cid="http://schemas.microsoft.com/office/word/2016/wordml/cid" xmlns:w16="http://schemas.microsoft.com/office/word/2018/wordml" xmlns:w16sdtdh="http://schemas.microsoft.com/office/word/2020/wordml/sdtdatahash" xmlns:w16se="http://schemas.microsoft.com/office/word/2015/wordml/symex" xmlns:wpg="http://schemas.microsoft.com/office/word/2010/wordprocessingGroup" xmlns:wpi="http://schemas.microsoft.com/office/word/2010/wordprocessingInk" xmlns:wne="http://schemas.microsoft.com/office/word/2006/wordml" xmlns:wps="http://schemas.microsoft.com/office/word/2010/wordprocessingShape" mc:Ignorable="w14 w15 w16se w16cid w16 w16cex w16sdtdh wp14">
+<w:ftr xmlns:wpc="http://schemas.microsoft.com/office/word/2010/wordprocessingCanvas" xmlns:cx="http://schemas.microsoft.com/office/drawing/2014/chartex" xmlns:cx1="http://schemas.microsoft.com/office/drawing/2015/9/8/chartex" xmlns:cx2="http://schemas.microsoft.com/office/drawing/2015/10/21/chartex" xmlns:cx3="http://schemas.microsoft.com/office/drawing/2016/5/9/chartex" xmlns:cx4="http://schemas.microsoft.com/office/drawing/2016/5/10/chartex" xmlns:cx5="http://schemas.microsoft.com/office/drawing/2016/5/11/chartex" xmlns:cx6="http://schemas.microsoft.com/office/drawing/2016/5/12/chartex" xmlns:cx7="http://schemas.microsoft.com/office/drawing/2016/5/13/chartex" xmlns:cx8="http://schemas.microsoft.com/office/drawing/2016/5/14/chartex" xmlns:mc="http://schemas.openxmlformats.org/markup-compatibility/2006" xmlns:aink="http://schemas.microsoft.com/office/drawing/2016/ink" xmlns:am3d="http://schemas.microsoft.com/office/drawing/2017/model3d" xmlns:o="urn:schemas-microsoft-com:office:office" xmlns:oel="http://schemas.microsoft.com/office/2019/extlst" xmlns:r="http://schemas.openxmlformats.org/officeDocument/2006/relationships" xmlns:m="http://schemas.openxmlformats.org/officeDocument/2006/math" xmlns:v="urn:schemas-microsoft-com:vml" xmlns:wp14="http://schemas.microsoft.com/office/word/2010/wordprocessingDrawing" xmlns:wp="http://schemas.openxmlformats.org/drawingml/2006/wordprocessingDrawing" xmlns:w10="urn:schemas-microsoft-com:office:word" xmlns:w="http://schemas.openxmlformats.org/wordprocessingml/2006/main" xmlns:w14="http://schemas.microsoft.com/office/word/2010/wordml" xmlns:w15="http://schemas.microsoft.com/office/word/2012/wordml" xmlns:w16cex="http://schemas.microsoft.com/office/word/2018/wordml/cex" xmlns:w16cid="http://schemas.microsoft.com/office/word/2016/wordml/cid" xmlns:w16="http://schemas.microsoft.com/office/word/2018/wordml" xmlns:w16sdtdh="http://schemas.microsoft.com/office/word/2020/wordml/sdtdatahash" xmlns:w16se="http://schemas.microsoft.com/office/word/2015/wordml/symex" xmlns:wpg="http://schemas.microsoft.com/office/word/2010/wordprocessingGroup" xmlns:wpi="http://schemas.microsoft.com/office/word/2010/wordprocessingInk" xmlns:wne="http://schemas.microsoft.com/office/word/2006/wordml" xmlns:wps="http://schemas.microsoft.com/office/word/2010/wordprocessingShape" mc:Ignorable="w14 w15 w16se w16cid w16 w16cex w16sdtdh wp14">
   <w:sdt>
     <w:sdtPr>
       <w:id w:val="1486440339"/>
@@ -8269,7 +8273,7 @@
 </file>
 
 <file path=word/footer6.xml><?xml version="1.0" encoding="utf-8"?>
-<w:ftr xmlns:wpc="http://schemas.microsoft.com/office/word/2010/wordprocessingCanvas" xmlns:cx="http://schemas.microsoft.com/office/drawing/2014/chartex" xmlns:cx1="http://schemas.microsoft.com/office/drawing/2015/9/8/chartex" xmlns:cx2="http://schemas.microsoft.com/office/drawing/2015/10/21/chartex" xmlns:cx3="http://schemas.microsoft.com/office/drawing/2016/5/9/chartex" xmlns:cx4="http://schemas.microsoft.com/office/drawing/2016/5/10/chartex" xmlns:cx5="http://schemas.microsoft.com/office/drawing/2016/5/11/chartex" xmlns:cx6="http://schemas.microsoft.com/office/drawing/2016/5/12/chartex" xmlns:cx7="http://schemas.microsoft.com/office/drawing/2016/5/13/chartex" xmlns:cx8="http://schemas.microsoft.com/office/drawing/2016/5/14/chartex" xmlns:mc="http://schemas.openxmlformats.org/markup-compatibility/2006" xmlns:aink="http://schemas.microsoft.com/office/drawing/2016/ink" xmlns:am3d="http://schemas.microsoft.com/office/drawing/2017/model3d" xmlns:o="urn:schemas-microsoft-com:office:office" xmlns:r="http://schemas.openxmlformats.org/officeDocument/2006/relationships" xmlns:m="http://schemas.openxmlformats.org/officeDocument/2006/math" xmlns:v="urn:schemas-microsoft-com:vml" xmlns:wp14="http://schemas.microsoft.com/office/word/2010/wordprocessingDrawing" xmlns:wp="http://schemas.openxmlformats.org/drawingml/2006/wordprocessingDrawing" xmlns:w10="urn:schemas-microsoft-com:office:word" xmlns:w="http://schemas.openxmlformats.org/wordprocessingml/2006/main" xmlns:w14="http://schemas.microsoft.com/office/word/2010/wordml" xmlns:w15="http://schemas.microsoft.com/office/word/2012/wordml" xmlns:w16cex="http://schemas.microsoft.com/office/word/2018/wordml/cex" xmlns:w16cid="http://schemas.microsoft.com/office/word/2016/wordml/cid" xmlns:w16="http://schemas.microsoft.com/office/word/2018/wordml" xmlns:w16sdtdh="http://schemas.microsoft.com/office/word/2020/wordml/sdtdatahash" xmlns:w16se="http://schemas.microsoft.com/office/word/2015/wordml/symex" xmlns:wpg="http://schemas.microsoft.com/office/word/2010/wordprocessingGroup" xmlns:wpi="http://schemas.microsoft.com/office/word/2010/wordprocessingInk" xmlns:wne="http://schemas.microsoft.com/office/word/2006/wordml" xmlns:wps="http://schemas.microsoft.com/office/word/2010/wordprocessingShape" mc:Ignorable="w14 w15 w16se w16cid w16 w16cex w16sdtdh wp14">
+<w:ftr xmlns:wpc="http://schemas.microsoft.com/office/word/2010/wordprocessingCanvas" xmlns:cx="http://schemas.microsoft.com/office/drawing/2014/chartex" xmlns:cx1="http://schemas.microsoft.com/office/drawing/2015/9/8/chartex" xmlns:cx2="http://schemas.microsoft.com/office/drawing/2015/10/21/chartex" xmlns:cx3="http://schemas.microsoft.com/office/drawing/2016/5/9/chartex" xmlns:cx4="http://schemas.microsoft.com/office/drawing/2016/5/10/chartex" xmlns:cx5="http://schemas.microsoft.com/office/drawing/2016/5/11/chartex" xmlns:cx6="http://schemas.microsoft.com/office/drawing/2016/5/12/chartex" xmlns:cx7="http://schemas.microsoft.com/office/drawing/2016/5/13/chartex" xmlns:cx8="http://schemas.microsoft.com/office/drawing/2016/5/14/chartex" xmlns:mc="http://schemas.openxmlformats.org/markup-compatibility/2006" xmlns:aink="http://schemas.microsoft.com/office/drawing/2016/ink" xmlns:am3d="http://schemas.microsoft.com/office/drawing/2017/model3d" xmlns:o="urn:schemas-microsoft-com:office:office" xmlns:oel="http://schemas.microsoft.com/office/2019/extlst" xmlns:r="http://schemas.openxmlformats.org/officeDocument/2006/relationships" xmlns:m="http://schemas.openxmlformats.org/officeDocument/2006/math" xmlns:v="urn:schemas-microsoft-com:vml" xmlns:wp14="http://schemas.microsoft.com/office/word/2010/wordprocessingDrawing" xmlns:wp="http://schemas.openxmlformats.org/drawingml/2006/wordprocessingDrawing" xmlns:w10="urn:schemas-microsoft-com:office:word" xmlns:w="http://schemas.openxmlformats.org/wordprocessingml/2006/main" xmlns:w14="http://schemas.microsoft.com/office/word/2010/wordml" xmlns:w15="http://schemas.microsoft.com/office/word/2012/wordml" xmlns:w16cex="http://schemas.microsoft.com/office/word/2018/wordml/cex" xmlns:w16cid="http://schemas.microsoft.com/office/word/2016/wordml/cid" xmlns:w16="http://schemas.microsoft.com/office/word/2018/wordml" xmlns:w16sdtdh="http://schemas.microsoft.com/office/word/2020/wordml/sdtdatahash" xmlns:w16se="http://schemas.microsoft.com/office/word/2015/wordml/symex" xmlns:wpg="http://schemas.microsoft.com/office/word/2010/wordprocessingGroup" xmlns:wpi="http://schemas.microsoft.com/office/word/2010/wordprocessingInk" xmlns:wne="http://schemas.microsoft.com/office/word/2006/wordml" xmlns:wps="http://schemas.microsoft.com/office/word/2010/wordprocessingShape" mc:Ignorable="w14 w15 w16se w16cid w16 w16cex w16sdtdh wp14">
   <w:sdt>
     <w:sdtPr>
       <w:id w:val="-573963766"/>
@@ -8322,7 +8326,7 @@
 </file>
 
 <file path=word/footnotes.xml><?xml version="1.0" encoding="utf-8"?>
-<w:footnotes xmlns:wpc="http://schemas.microsoft.com/office/word/2010/wordprocessingCanvas" xmlns:cx="http://schemas.microsoft.com/office/drawing/2014/chartex" xmlns:cx1="http://schemas.microsoft.com/office/drawing/2015/9/8/chartex" xmlns:cx2="http://schemas.microsoft.com/office/drawing/2015/10/21/chartex" xmlns:cx3="http://schemas.microsoft.com/office/drawing/2016/5/9/chartex" xmlns:cx4="http://schemas.microsoft.com/office/drawing/2016/5/10/chartex" xmlns:cx5="http://schemas.microsoft.com/office/drawing/2016/5/11/chartex" xmlns:cx6="http://schemas.microsoft.com/office/drawing/2016/5/12/chartex" xmlns:cx7="http://schemas.microsoft.com/office/drawing/2016/5/13/chartex" xmlns:cx8="http://schemas.microsoft.com/office/drawing/2016/5/14/chartex" xmlns:mc="http://schemas.openxmlformats.org/markup-compatibility/2006" xmlns:aink="http://schemas.microsoft.com/office/drawing/2016/ink" xmlns:am3d="http://schemas.microsoft.com/office/drawing/2017/model3d" xmlns:o="urn:schemas-microsoft-com:office:office" xmlns:r="http://schemas.openxmlformats.org/officeDocument/2006/relationships" xmlns:m="http://schemas.openxmlformats.org/officeDocument/2006/math" xmlns:v="urn:schemas-microsoft-com:vml" xmlns:wp14="http://schemas.microsoft.com/office/word/2010/wordprocessingDrawing" xmlns:wp="http://schemas.openxmlformats.org/drawingml/2006/wordprocessingDrawing" xmlns:w10="urn:schemas-microsoft-com:office:word" xmlns:w="http://schemas.openxmlformats.org/wordprocessingml/2006/main" xmlns:w14="http://schemas.microsoft.com/office/word/2010/wordml" xmlns:w15="http://schemas.microsoft.com/office/word/2012/wordml" xmlns:w16cex="http://schemas.microsoft.com/office/word/2018/wordml/cex" xmlns:w16cid="http://schemas.microsoft.com/office/word/2016/wordml/cid" xmlns:w16="http://schemas.microsoft.com/office/word/2018/wordml" xmlns:w16sdtdh="http://schemas.microsoft.com/office/word/2020/wordml/sdtdatahash" xmlns:w16se="http://schemas.microsoft.com/office/word/2015/wordml/symex" xmlns:wpg="http://schemas.microsoft.com/office/word/2010/wordprocessingGroup" xmlns:wpi="http://schemas.microsoft.com/office/word/2010/wordprocessingInk" xmlns:wne="http://schemas.microsoft.com/office/word/2006/wordml" xmlns:wps="http://schemas.microsoft.com/office/word/2010/wordprocessingShape" mc:Ignorable="w14 w15 w16se w16cid w16 w16cex w16sdtdh wp14">
+<w:footnotes xmlns:wpc="http://schemas.microsoft.com/office/word/2010/wordprocessingCanvas" xmlns:cx="http://schemas.microsoft.com/office/drawing/2014/chartex" xmlns:cx1="http://schemas.microsoft.com/office/drawing/2015/9/8/chartex" xmlns:cx2="http://schemas.microsoft.com/office/drawing/2015/10/21/chartex" xmlns:cx3="http://schemas.microsoft.com/office/drawing/2016/5/9/chartex" xmlns:cx4="http://schemas.microsoft.com/office/drawing/2016/5/10/chartex" xmlns:cx5="http://schemas.microsoft.com/office/drawing/2016/5/11/chartex" xmlns:cx6="http://schemas.microsoft.com/office/drawing/2016/5/12/chartex" xmlns:cx7="http://schemas.microsoft.com/office/drawing/2016/5/13/chartex" xmlns:cx8="http://schemas.microsoft.com/office/drawing/2016/5/14/chartex" xmlns:mc="http://schemas.openxmlformats.org/markup-compatibility/2006" xmlns:aink="http://schemas.microsoft.com/office/drawing/2016/ink" xmlns:am3d="http://schemas.microsoft.com/office/drawing/2017/model3d" xmlns:o="urn:schemas-microsoft-com:office:office" xmlns:oel="http://schemas.microsoft.com/office/2019/extlst" xmlns:r="http://schemas.openxmlformats.org/officeDocument/2006/relationships" xmlns:m="http://schemas.openxmlformats.org/officeDocument/2006/math" xmlns:v="urn:schemas-microsoft-com:vml" xmlns:wp14="http://schemas.microsoft.com/office/word/2010/wordprocessingDrawing" xmlns:wp="http://schemas.openxmlformats.org/drawingml/2006/wordprocessingDrawing" xmlns:w10="urn:schemas-microsoft-com:office:word" xmlns:w="http://schemas.openxmlformats.org/wordprocessingml/2006/main" xmlns:w14="http://schemas.microsoft.com/office/word/2010/wordml" xmlns:w15="http://schemas.microsoft.com/office/word/2012/wordml" xmlns:w16cex="http://schemas.microsoft.com/office/word/2018/wordml/cex" xmlns:w16cid="http://schemas.microsoft.com/office/word/2016/wordml/cid" xmlns:w16="http://schemas.microsoft.com/office/word/2018/wordml" xmlns:w16sdtdh="http://schemas.microsoft.com/office/word/2020/wordml/sdtdatahash" xmlns:w16se="http://schemas.microsoft.com/office/word/2015/wordml/symex" xmlns:wpg="http://schemas.microsoft.com/office/word/2010/wordprocessingGroup" xmlns:wpi="http://schemas.microsoft.com/office/word/2010/wordprocessingInk" xmlns:wne="http://schemas.microsoft.com/office/word/2006/wordml" xmlns:wps="http://schemas.microsoft.com/office/word/2010/wordprocessingShape" mc:Ignorable="w14 w15 w16se w16cid w16 w16cex w16sdtdh wp14">
   <w:footnote w:type="separator" w:id="-1">
     <w:p>
       <w:r>
@@ -8341,7 +8345,7 @@
 </file>
 
 <file path=word/numbering.xml><?xml version="1.0" encoding="utf-8"?>
-<w:numbering xmlns:wpc="http://schemas.microsoft.com/office/word/2010/wordprocessingCanvas" xmlns:cx="http://schemas.microsoft.com/office/drawing/2014/chartex" xmlns:cx1="http://schemas.microsoft.com/office/drawing/2015/9/8/chartex" xmlns:cx2="http://schemas.microsoft.com/office/drawing/2015/10/21/chartex" xmlns:cx3="http://schemas.microsoft.com/office/drawing/2016/5/9/chartex" xmlns:cx4="http://schemas.microsoft.com/office/drawing/2016/5/10/chartex" xmlns:cx5="http://schemas.microsoft.com/office/drawing/2016/5/11/chartex" xmlns:cx6="http://schemas.microsoft.com/office/drawing/2016/5/12/chartex" xmlns:cx7="http://schemas.microsoft.com/office/drawing/2016/5/13/chartex" xmlns:cx8="http://schemas.microsoft.com/office/drawing/2016/5/14/chartex" xmlns:mc="http://schemas.openxmlformats.org/markup-compatibility/2006" xmlns:aink="http://schemas.microsoft.com/office/drawing/2016/ink" xmlns:am3d="http://schemas.microsoft.com/office/drawing/2017/model3d" xmlns:o="urn:schemas-microsoft-com:office:office" xmlns:r="http://schemas.openxmlformats.org/officeDocument/2006/relationships" xmlns:m="http://schemas.openxmlformats.org/officeDocument/2006/math" xmlns:v="urn:schemas-microsoft-com:vml" xmlns:wp14="http://schemas.microsoft.com/office/word/2010/wordprocessingDrawing" xmlns:wp="http://schemas.openxmlformats.org/drawingml/2006/wordprocessingDrawing" xmlns:w10="urn:schemas-microsoft-com:office:word" xmlns:w="http://schemas.openxmlformats.org/wordprocessingml/2006/main" xmlns:w14="http://schemas.microsoft.com/office/word/2010/wordml" xmlns:w15="http://schemas.microsoft.com/office/word/2012/wordml" xmlns:w16cex="http://schemas.microsoft.com/office/word/2018/wordml/cex" xmlns:w16cid="http://schemas.microsoft.com/office/word/2016/wordml/cid" xmlns:w16="http://schemas.microsoft.com/office/word/2018/wordml" xmlns:w16sdtdh="http://schemas.microsoft.com/office/word/2020/wordml/sdtdatahash" xmlns:w16se="http://schemas.microsoft.com/office/word/2015/wordml/symex" xmlns:wpg="http://schemas.microsoft.com/office/word/2010/wordprocessingGroup" xmlns:wpi="http://schemas.microsoft.com/office/word/2010/wordprocessingInk" xmlns:wne="http://schemas.microsoft.com/office/word/2006/wordml" xmlns:wps="http://schemas.microsoft.com/office/word/2010/wordprocessingShape" mc:Ignorable="w14 w15 w16se w16cid w16 w16cex w16sdtdh wp14">
+<w:numbering xmlns:wpc="http://schemas.microsoft.com/office/word/2010/wordprocessingCanvas" xmlns:cx="http://schemas.microsoft.com/office/drawing/2014/chartex" xmlns:cx1="http://schemas.microsoft.com/office/drawing/2015/9/8/chartex" xmlns:cx2="http://schemas.microsoft.com/office/drawing/2015/10/21/chartex" xmlns:cx3="http://schemas.microsoft.com/office/drawing/2016/5/9/chartex" xmlns:cx4="http://schemas.microsoft.com/office/drawing/2016/5/10/chartex" xmlns:cx5="http://schemas.microsoft.com/office/drawing/2016/5/11/chartex" xmlns:cx6="http://schemas.microsoft.com/office/drawing/2016/5/12/chartex" xmlns:cx7="http://schemas.microsoft.com/office/drawing/2016/5/13/chartex" xmlns:cx8="http://schemas.microsoft.com/office/drawing/2016/5/14/chartex" xmlns:mc="http://schemas.openxmlformats.org/markup-compatibility/2006" xmlns:aink="http://schemas.microsoft.com/office/drawing/2016/ink" xmlns:am3d="http://schemas.microsoft.com/office/drawing/2017/model3d" xmlns:o="urn:schemas-microsoft-com:office:office" xmlns:oel="http://schemas.microsoft.com/office/2019/extlst" xmlns:r="http://schemas.openxmlformats.org/officeDocument/2006/relationships" xmlns:m="http://schemas.openxmlformats.org/officeDocument/2006/math" xmlns:v="urn:schemas-microsoft-com:vml" xmlns:wp14="http://schemas.microsoft.com/office/word/2010/wordprocessingDrawing" xmlns:wp="http://schemas.openxmlformats.org/drawingml/2006/wordprocessingDrawing" xmlns:w10="urn:schemas-microsoft-com:office:word" xmlns:w="http://schemas.openxmlformats.org/wordprocessingml/2006/main" xmlns:w14="http://schemas.microsoft.com/office/word/2010/wordml" xmlns:w15="http://schemas.microsoft.com/office/word/2012/wordml" xmlns:w16cex="http://schemas.microsoft.com/office/word/2018/wordml/cex" xmlns:w16cid="http://schemas.microsoft.com/office/word/2016/wordml/cid" xmlns:w16="http://schemas.microsoft.com/office/word/2018/wordml" xmlns:w16sdtdh="http://schemas.microsoft.com/office/word/2020/wordml/sdtdatahash" xmlns:w16se="http://schemas.microsoft.com/office/word/2015/wordml/symex" xmlns:wpg="http://schemas.microsoft.com/office/word/2010/wordprocessingGroup" xmlns:wpi="http://schemas.microsoft.com/office/word/2010/wordprocessingInk" xmlns:wne="http://schemas.microsoft.com/office/word/2006/wordml" xmlns:wps="http://schemas.microsoft.com/office/word/2010/wordprocessingShape" mc:Ignorable="w14 w15 w16se w16cid w16 w16cex w16sdtdh wp14">
   <w:abstractNum w:abstractNumId="0" w15:restartNumberingAfterBreak="0">
     <w:nsid w:val="FFFFFF7C"/>
     <w:multiLevelType w:val="singleLevel"/>
@@ -8916,58 +8920,58 @@
       </w:rPr>
     </w:lvl>
   </w:abstractNum>
-  <w:num w:numId="1">
+  <w:num w:numId="1" w16cid:durableId="243150220">
     <w:abstractNumId w:val="11"/>
   </w:num>
-  <w:num w:numId="2">
+  <w:num w:numId="2" w16cid:durableId="117139594">
     <w:abstractNumId w:val="9"/>
   </w:num>
-  <w:num w:numId="3">
+  <w:num w:numId="3" w16cid:durableId="736705222">
     <w:abstractNumId w:val="7"/>
   </w:num>
-  <w:num w:numId="4">
+  <w:num w:numId="4" w16cid:durableId="196238904">
     <w:abstractNumId w:val="6"/>
   </w:num>
-  <w:num w:numId="5">
+  <w:num w:numId="5" w16cid:durableId="1189371399">
     <w:abstractNumId w:val="5"/>
   </w:num>
-  <w:num w:numId="6">
+  <w:num w:numId="6" w16cid:durableId="1995142281">
     <w:abstractNumId w:val="4"/>
   </w:num>
-  <w:num w:numId="7">
+  <w:num w:numId="7" w16cid:durableId="369769184">
     <w:abstractNumId w:val="8"/>
   </w:num>
-  <w:num w:numId="8">
+  <w:num w:numId="8" w16cid:durableId="569391640">
     <w:abstractNumId w:val="3"/>
   </w:num>
-  <w:num w:numId="9">
+  <w:num w:numId="9" w16cid:durableId="634724324">
     <w:abstractNumId w:val="2"/>
   </w:num>
-  <w:num w:numId="10">
+  <w:num w:numId="10" w16cid:durableId="1705908430">
     <w:abstractNumId w:val="1"/>
   </w:num>
-  <w:num w:numId="11">
+  <w:num w:numId="11" w16cid:durableId="330523897">
     <w:abstractNumId w:val="0"/>
   </w:num>
-  <w:num w:numId="12">
+  <w:num w:numId="12" w16cid:durableId="1640840214">
     <w:abstractNumId w:val="11"/>
   </w:num>
-  <w:num w:numId="13">
+  <w:num w:numId="13" w16cid:durableId="92020356">
     <w:abstractNumId w:val="11"/>
   </w:num>
-  <w:num w:numId="14">
+  <w:num w:numId="14" w16cid:durableId="660737553">
     <w:abstractNumId w:val="12"/>
   </w:num>
-  <w:num w:numId="15">
+  <w:num w:numId="15" w16cid:durableId="1774083381">
     <w:abstractNumId w:val="13"/>
   </w:num>
-  <w:num w:numId="16">
+  <w:num w:numId="16" w16cid:durableId="1418865867">
     <w:abstractNumId w:val="10"/>
   </w:num>
-  <w:num w:numId="17">
+  <w:num w:numId="17" w16cid:durableId="714815457">
     <w:abstractNumId w:val="11"/>
   </w:num>
-  <w:num w:numId="18">
+  <w:num w:numId="18" w16cid:durableId="247889415">
     <w:abstractNumId w:val="11"/>
   </w:num>
 </w:numbering>
@@ -9328,10 +9332,7 @@
   <w:style w:type="paragraph" w:default="1" w:styleId="Normal">
     <w:name w:val="Normal"/>
     <w:qFormat/>
-    <w:rsid w:val="000B54E4"/>
-    <w:rPr>
-      <w:rFonts w:ascii="Minion Pro" w:hAnsi="Minion Pro"/>
-    </w:rPr>
+    <w:rsid w:val="00D05D87"/>
   </w:style>
   <w:style w:type="paragraph" w:styleId="Heading1">
     <w:name w:val="heading 1"/>
@@ -9603,28 +9604,22 @@
     <w:name w:val="Author"/>
     <w:next w:val="BodyText"/>
     <w:qFormat/>
-    <w:rsid w:val="000B54E4"/>
+    <w:rsid w:val="00D05D87"/>
     <w:pPr>
       <w:keepNext/>
       <w:keepLines/>
       <w:spacing w:after="0"/>
     </w:pPr>
-    <w:rPr>
-      <w:rFonts w:ascii="Minion Pro" w:hAnsi="Minion Pro"/>
-    </w:rPr>
   </w:style>
   <w:style w:type="paragraph" w:styleId="Date">
     <w:name w:val="Date"/>
     <w:next w:val="BodyText"/>
     <w:qFormat/>
-    <w:rsid w:val="000B54E4"/>
+    <w:rsid w:val="00D05D87"/>
     <w:pPr>
       <w:keepNext/>
       <w:keepLines/>
     </w:pPr>
-    <w:rPr>
-      <w:rFonts w:ascii="Minion Pro" w:hAnsi="Minion Pro"/>
-    </w:rPr>
   </w:style>
   <w:style w:type="paragraph" w:customStyle="1" w:styleId="Abstract">
     <w:name w:val="Abstract"/>
@@ -10322,14 +10317,14 @@
         <a:srgbClr val="800080"/>
       </a:folHlink>
     </a:clrScheme>
-    <a:fontScheme name="Custom 1">
+    <a:fontScheme name="TWRI">
       <a:majorFont>
-        <a:latin typeface="Open Sans"/>
+        <a:latin typeface="Century Gothic"/>
         <a:ea typeface=""/>
         <a:cs typeface=""/>
       </a:majorFont>
       <a:minorFont>
-        <a:latin typeface="Minion Pro"/>
+        <a:latin typeface="Crimson Pro"/>
         <a:ea typeface=""/>
         <a:cs typeface=""/>
       </a:minorFont>

</xml_diff>